<commit_message>
Wrote description, potential users, and modules overview
Wrote a brief description for the company, the potential users of the website (can be expanded upon), and the modules that will be in the website.

TODO: allocate the modules to the members, add a few more modules, and fill in the remaining contents (Website objective, Information the users need and want, project timetable and diagrams, and finally start designing)
</commit_message>
<xml_diff>
--- a/Assigment Report.docx
+++ b/Assigment Report.docx
@@ -127,7 +127,6 @@
               </w:rPr>
             </w:pPr>
             <w:proofErr w:type="spellStart"/>
-            <w:proofErr w:type="gramStart"/>
             <w:r>
               <w:rPr>
                 <w:rFonts w:ascii="Arial" w:eastAsia="Arial" w:hAnsi="Arial" w:cs="Arial"/>
@@ -149,7 +148,6 @@
               </w:rPr>
               <w:t xml:space="preserve"> :</w:t>
             </w:r>
-            <w:proofErr w:type="gramEnd"/>
             <w:r>
               <w:rPr>
                 <w:rFonts w:ascii="Arial" w:eastAsia="Arial" w:hAnsi="Arial" w:cs="Arial"/>
@@ -199,20 +197,8 @@
                 <w:sz w:val="22"/>
                 <w:szCs w:val="22"/>
               </w:rPr>
-              <w:t xml:space="preserve">Tutorial </w:t>
-            </w:r>
-            <w:proofErr w:type="gramStart"/>
-            <w:r>
-              <w:rPr>
-                <w:rFonts w:ascii="Arial" w:eastAsia="Arial" w:hAnsi="Arial" w:cs="Arial"/>
-                <w:b/>
-                <w:color w:val="000000"/>
-                <w:sz w:val="22"/>
-                <w:szCs w:val="22"/>
-              </w:rPr>
-              <w:t>Class :</w:t>
-            </w:r>
-            <w:proofErr w:type="gramEnd"/>
+              <w:t>Tutorial Class :</w:t>
+            </w:r>
             <w:r>
               <w:rPr>
                 <w:rFonts w:ascii="Arial" w:eastAsia="Arial" w:hAnsi="Arial" w:cs="Arial"/>
@@ -262,9 +248,8 @@
                 <w:sz w:val="22"/>
                 <w:szCs w:val="22"/>
               </w:rPr>
-              <w:t xml:space="preserve">Website </w:t>
-            </w:r>
-            <w:proofErr w:type="gramStart"/>
+              <w:t xml:space="preserve">Website Title : </w:t>
+            </w:r>
             <w:r>
               <w:rPr>
                 <w:rFonts w:ascii="Arial" w:eastAsia="Arial" w:hAnsi="Arial" w:cs="Arial"/>
@@ -273,18 +258,7 @@
                 <w:sz w:val="22"/>
                 <w:szCs w:val="22"/>
               </w:rPr>
-              <w:t>Title :</w:t>
-            </w:r>
-            <w:proofErr w:type="gramEnd"/>
-            <w:r>
-              <w:rPr>
-                <w:rFonts w:ascii="Arial" w:eastAsia="Arial" w:hAnsi="Arial" w:cs="Arial"/>
-                <w:b/>
-                <w:color w:val="000000"/>
-                <w:sz w:val="22"/>
-                <w:szCs w:val="22"/>
-              </w:rPr>
-              <w:t xml:space="preserve"> </w:t>
+              <w:t>NASI</w:t>
             </w:r>
           </w:p>
         </w:tc>
@@ -460,25 +434,7 @@
                       <w:sz w:val="22"/>
                       <w:szCs w:val="22"/>
                     </w:rPr>
-                    <w:t>(</w:t>
-                  </w:r>
-                  <w:proofErr w:type="gramStart"/>
-                  <w:r>
-                    <w:rPr>
-                      <w:b/>
-                      <w:sz w:val="22"/>
-                      <w:szCs w:val="22"/>
-                    </w:rPr>
-                    <w:t>HTML ,</w:t>
-                  </w:r>
-                  <w:proofErr w:type="gramEnd"/>
-                  <w:r>
-                    <w:rPr>
-                      <w:b/>
-                      <w:sz w:val="22"/>
-                      <w:szCs w:val="22"/>
-                    </w:rPr>
-                    <w:t xml:space="preserve"> </w:t>
+                    <w:t xml:space="preserve">(HTML , </w:t>
                   </w:r>
                   <w:proofErr w:type="spellStart"/>
                   <w:r>
@@ -1416,29 +1372,7 @@
                 <w:sz w:val="22"/>
                 <w:szCs w:val="22"/>
               </w:rPr>
-              <w:t xml:space="preserve">Practical </w:t>
-            </w:r>
-            <w:proofErr w:type="gramStart"/>
-            <w:r>
-              <w:rPr>
-                <w:rFonts w:ascii="Arial" w:eastAsia="Arial" w:hAnsi="Arial" w:cs="Arial"/>
-                <w:b/>
-                <w:color w:val="000000"/>
-                <w:sz w:val="22"/>
-                <w:szCs w:val="22"/>
-              </w:rPr>
-              <w:t>Tutor :</w:t>
-            </w:r>
-            <w:proofErr w:type="gramEnd"/>
-            <w:r>
-              <w:rPr>
-                <w:rFonts w:ascii="Arial" w:eastAsia="Arial" w:hAnsi="Arial" w:cs="Arial"/>
-                <w:b/>
-                <w:color w:val="000000"/>
-                <w:sz w:val="22"/>
-                <w:szCs w:val="22"/>
-              </w:rPr>
-              <w:t xml:space="preserve"> </w:t>
+              <w:t xml:space="preserve">Practical Tutor : </w:t>
             </w:r>
             <w:r>
               <w:rPr>
@@ -6179,39 +6113,7 @@
           <w:rFonts w:ascii="Arial" w:eastAsia="Arial" w:hAnsi="Arial" w:cs="Arial"/>
           <w:color w:val="000000"/>
         </w:rPr>
-        <w:t xml:space="preserve">The university college views cases of plagiarism or collusion by students very seriously. Any students who intentionally plagiarize or collude in any part of their assignments/projects or written work threatens the values of academic work and undermines the credibility and integrity of the University College’s awards. Plagiarism or collusion discovered at any stage of the student’s course of study will be dealt with appropriately by the </w:t>
-      </w:r>
-      <w:proofErr w:type="gramStart"/>
-      <w:r>
-        <w:rPr>
-          <w:rFonts w:ascii="Arial" w:eastAsia="Arial" w:hAnsi="Arial" w:cs="Arial"/>
-          <w:color w:val="000000"/>
-        </w:rPr>
-        <w:t>School</w:t>
-      </w:r>
-      <w:proofErr w:type="gramEnd"/>
-      <w:r>
-        <w:rPr>
-          <w:rFonts w:ascii="Arial" w:eastAsia="Arial" w:hAnsi="Arial" w:cs="Arial"/>
-          <w:color w:val="000000"/>
-        </w:rPr>
-        <w:t xml:space="preserve">. Such offender shall appear before a panel of enquiry at the </w:t>
-      </w:r>
-      <w:proofErr w:type="gramStart"/>
-      <w:r>
-        <w:rPr>
-          <w:rFonts w:ascii="Arial" w:eastAsia="Arial" w:hAnsi="Arial" w:cs="Arial"/>
-          <w:color w:val="000000"/>
-        </w:rPr>
-        <w:t>School</w:t>
-      </w:r>
-      <w:proofErr w:type="gramEnd"/>
-      <w:r>
-        <w:rPr>
-          <w:rFonts w:ascii="Arial" w:eastAsia="Arial" w:hAnsi="Arial" w:cs="Arial"/>
-          <w:color w:val="000000"/>
-        </w:rPr>
-        <w:t xml:space="preserve"> and appropriate punishment will be meted out. Punishment may include failing the student for the assignment or project, re-submission of another piece of work or downgrading the work to the maximum of a pass grade even if the actual grade achieved was higher.</w:t>
+        <w:t>The university college views cases of plagiarism or collusion by students very seriously. Any students who intentionally plagiarize or collude in any part of their assignments/projects or written work threatens the values of academic work and undermines the credibility and integrity of the University College’s awards. Plagiarism or collusion discovered at any stage of the student’s course of study will be dealt with appropriately by the School. Such offender shall appear before a panel of enquiry at the School and appropriate punishment will be meted out. Punishment may include failing the student for the assignment or project, re-submission of another piece of work or downgrading the work to the maximum of a pass grade even if the actual grade achieved was higher.</w:t>
       </w:r>
     </w:p>
     <w:p>
@@ -8285,7 +8187,6 @@
               </w:rPr>
               <w:t>Tutorial Group</w:t>
             </w:r>
-            <w:proofErr w:type="gramStart"/>
             <w:r>
               <w:rPr>
                 <w:rFonts w:ascii="Arial" w:eastAsia="Arial" w:hAnsi="Arial" w:cs="Arial"/>
@@ -8295,7 +8196,6 @@
               <w:tab/>
               <w:t xml:space="preserve">  :</w:t>
             </w:r>
-            <w:proofErr w:type="gramEnd"/>
           </w:p>
         </w:tc>
         <w:tc>
@@ -8393,18 +8293,8 @@
                 <w:color w:val="000000"/>
               </w:rPr>
               <w:tab/>
-              <w:t xml:space="preserve">           </w:t>
-            </w:r>
-            <w:proofErr w:type="gramStart"/>
-            <w:r>
-              <w:rPr>
-                <w:rFonts w:ascii="Arial" w:eastAsia="Arial" w:hAnsi="Arial" w:cs="Arial"/>
-                <w:b/>
-                <w:color w:val="000000"/>
-              </w:rPr>
-              <w:t xml:space="preserve">  :</w:t>
-            </w:r>
-            <w:proofErr w:type="gramEnd"/>
+              <w:t xml:space="preserve">             :</w:t>
+            </w:r>
           </w:p>
         </w:tc>
         <w:tc>
@@ -8945,17 +8835,9 @@
         <w:rPr>
           <w:color w:val="FF0000"/>
         </w:rPr>
-        <w:t xml:space="preserve"> Physical / online), company </w:t>
-      </w:r>
-      <w:proofErr w:type="gramStart"/>
-      <w:r>
-        <w:rPr>
-          <w:color w:val="FF0000"/>
-        </w:rPr>
-        <w:t>size(</w:t>
+        <w:t xml:space="preserve"> Physical / online), company size(</w:t>
       </w:r>
       <w:proofErr w:type="spellStart"/>
-      <w:proofErr w:type="gramEnd"/>
       <w:r>
         <w:rPr>
           <w:color w:val="FF0000"/>
@@ -8990,6 +8872,96 @@
           <w:b/>
         </w:rPr>
       </w:pPr>
+      <w:r>
+        <w:rPr>
+          <w:b/>
+        </w:rPr>
+        <w:t>NASI is a space company that focuses on both space exploration and educating the masses on all things that’s out of this world, literally.</w:t>
+      </w:r>
+    </w:p>
+    <w:p>
+      <w:pPr>
+        <w:rPr>
+          <w:b/>
+        </w:rPr>
+      </w:pPr>
+    </w:p>
+    <w:p>
+      <w:pPr>
+        <w:rPr>
+          <w:b/>
+        </w:rPr>
+      </w:pPr>
+      <w:r>
+        <w:rPr>
+          <w:b/>
+        </w:rPr>
+        <w:t xml:space="preserve">The founders are a </w:t>
+      </w:r>
+      <w:r>
+        <w:rPr>
+          <w:b/>
+        </w:rPr>
+        <w:t>five-person group</w:t>
+      </w:r>
+      <w:r>
+        <w:rPr>
+          <w:b/>
+        </w:rPr>
+        <w:t xml:space="preserve"> that aspire to create a conducive</w:t>
+      </w:r>
+      <w:r>
+        <w:rPr>
+          <w:b/>
+        </w:rPr>
+        <w:t xml:space="preserve"> and easy-to-get-into learning environment on astronomy for all levels of education, while tapping into the unknowns of the outer space as well.</w:t>
+      </w:r>
+    </w:p>
+    <w:p>
+      <w:pPr>
+        <w:rPr>
+          <w:b/>
+        </w:rPr>
+      </w:pPr>
+    </w:p>
+    <w:p>
+      <w:pPr>
+        <w:rPr>
+          <w:b/>
+        </w:rPr>
+      </w:pPr>
+      <w:r>
+        <w:rPr>
+          <w:b/>
+        </w:rPr>
+        <w:t>The word, NASI, means rice in the Malay language. One day while we were having lunch, one of us remarked that the rice grains looked exactly like the shining stars in the sky. That’s when we had an epiphany to name a space company after something that we see and eat every day, like how we see the stars every day.</w:t>
+      </w:r>
+    </w:p>
+    <w:p>
+      <w:pPr>
+        <w:rPr>
+          <w:b/>
+        </w:rPr>
+      </w:pPr>
+    </w:p>
+    <w:p>
+      <w:pPr>
+        <w:rPr>
+          <w:b/>
+        </w:rPr>
+      </w:pPr>
+      <w:r>
+        <w:rPr>
+          <w:b/>
+        </w:rPr>
+        <w:t>We offer quality resources to astronomy and researches.</w:t>
+      </w:r>
+      <w:r>
+        <w:rPr>
+          <w:b/>
+        </w:rPr>
+        <w:t xml:space="preserve"> The company has a total of 5 employees, all of which are the original founders. We are a non-profit organization, and the company solely relies on our contribution. It’s kept something like a hobby project.</w:t>
+      </w:r>
     </w:p>
     <w:p>
       <w:pPr>
@@ -9121,44 +9093,15 @@
         <w:rPr>
           <w:color w:val="FF0000"/>
         </w:rPr>
-        <w:t xml:space="preserve">- Who </w:t>
+        <w:t>- Who are the targeted user (Can create table for this to explain)</w:t>
       </w:r>
-      <w:proofErr w:type="gramStart"/>
-      <w:r>
+    </w:p>
+    <w:p>
+      <w:pPr>
         <w:rPr>
           <w:color w:val="FF0000"/>
         </w:rPr>
-        <w:t>are</w:t>
-      </w:r>
-      <w:proofErr w:type="gramEnd"/>
-      <w:r>
-        <w:rPr>
-          <w:color w:val="FF0000"/>
-        </w:rPr>
-        <w:t xml:space="preserve"> the targeted user (Can create table for this to explain)</w:t>
-      </w:r>
-    </w:p>
-    <w:p>
-      <w:pPr>
-        <w:rPr>
-          <w:color w:val="FF0000"/>
-        </w:rPr>
-      </w:pPr>
-    </w:p>
-    <w:p>
-      <w:pPr>
-        <w:rPr>
-          <w:color w:val="FF0000"/>
-        </w:rPr>
-      </w:pPr>
-      <w:proofErr w:type="spellStart"/>
-      <w:r>
-        <w:rPr>
-          <w:color w:val="FF0000"/>
-        </w:rPr>
-        <w:t>Eg.</w:t>
-      </w:r>
-      <w:proofErr w:type="spellEnd"/>
+      </w:pPr>
     </w:p>
     <w:tbl>
       <w:tblPr>
@@ -9176,23 +9119,23 @@
         <w:tblLook w:val="0400" w:firstRow="0" w:lastRow="0" w:firstColumn="0" w:lastColumn="0" w:noHBand="0" w:noVBand="1"/>
       </w:tblPr>
       <w:tblGrid>
-        <w:gridCol w:w="1838"/>
-        <w:gridCol w:w="8088"/>
+        <w:gridCol w:w="1980"/>
+        <w:gridCol w:w="7946"/>
       </w:tblGrid>
       <w:tr>
         <w:tc>
           <w:tcPr>
-            <w:tcW w:w="1838" w:type="dxa"/>
-          </w:tcPr>
-          <w:p>
-            <w:pPr>
-              <w:rPr>
-                <w:color w:val="FF0000"/>
-              </w:rPr>
-            </w:pPr>
-            <w:r>
-              <w:rPr>
-                <w:color w:val="FF0000"/>
+            <w:tcW w:w="1980" w:type="dxa"/>
+          </w:tcPr>
+          <w:p>
+            <w:pPr>
+              <w:rPr>
+                <w:color w:val="000000" w:themeColor="text1"/>
+              </w:rPr>
+            </w:pPr>
+            <w:r>
+              <w:rPr>
+                <w:color w:val="000000" w:themeColor="text1"/>
               </w:rPr>
               <w:t>Potential Users</w:t>
             </w:r>
@@ -9200,17 +9143,17 @@
         </w:tc>
         <w:tc>
           <w:tcPr>
-            <w:tcW w:w="8088" w:type="dxa"/>
-          </w:tcPr>
-          <w:p>
-            <w:pPr>
-              <w:rPr>
-                <w:color w:val="FF0000"/>
-              </w:rPr>
-            </w:pPr>
-            <w:r>
-              <w:rPr>
-                <w:color w:val="FF0000"/>
+            <w:tcW w:w="7946" w:type="dxa"/>
+          </w:tcPr>
+          <w:p>
+            <w:pPr>
+              <w:rPr>
+                <w:color w:val="000000" w:themeColor="text1"/>
+              </w:rPr>
+            </w:pPr>
+            <w:r>
+              <w:rPr>
+                <w:color w:val="000000" w:themeColor="text1"/>
               </w:rPr>
               <w:t>Explanation</w:t>
             </w:r>
@@ -9220,37 +9163,37 @@
       <w:tr>
         <w:tc>
           <w:tcPr>
-            <w:tcW w:w="1838" w:type="dxa"/>
-          </w:tcPr>
-          <w:p>
-            <w:pPr>
-              <w:rPr>
-                <w:color w:val="FF0000"/>
-              </w:rPr>
-            </w:pPr>
-            <w:r>
-              <w:rPr>
-                <w:color w:val="FF0000"/>
-              </w:rPr>
-              <w:t>xx</w:t>
-            </w:r>
-          </w:p>
-        </w:tc>
-        <w:tc>
-          <w:tcPr>
-            <w:tcW w:w="8088" w:type="dxa"/>
-          </w:tcPr>
-          <w:p>
-            <w:pPr>
-              <w:rPr>
-                <w:color w:val="FF0000"/>
-              </w:rPr>
-            </w:pPr>
-            <w:r>
-              <w:rPr>
-                <w:color w:val="FF0000"/>
-              </w:rPr>
-              <w:t>xx</w:t>
+            <w:tcW w:w="1980" w:type="dxa"/>
+          </w:tcPr>
+          <w:p>
+            <w:pPr>
+              <w:rPr>
+                <w:color w:val="000000" w:themeColor="text1"/>
+              </w:rPr>
+            </w:pPr>
+            <w:r>
+              <w:rPr>
+                <w:color w:val="000000" w:themeColor="text1"/>
+              </w:rPr>
+              <w:t>Students</w:t>
+            </w:r>
+          </w:p>
+        </w:tc>
+        <w:tc>
+          <w:tcPr>
+            <w:tcW w:w="7946" w:type="dxa"/>
+          </w:tcPr>
+          <w:p>
+            <w:pPr>
+              <w:rPr>
+                <w:color w:val="000000" w:themeColor="text1"/>
+              </w:rPr>
+            </w:pPr>
+            <w:r>
+              <w:rPr>
+                <w:color w:val="000000" w:themeColor="text1"/>
+              </w:rPr>
+              <w:t>We have plentiful of resources that caters to all levels of education. Students can find and pick a topic that they find interesting and suitable for their level.</w:t>
             </w:r>
           </w:p>
         </w:tc>
@@ -9258,37 +9201,75 @@
       <w:tr>
         <w:tc>
           <w:tcPr>
-            <w:tcW w:w="1838" w:type="dxa"/>
-          </w:tcPr>
-          <w:p>
-            <w:pPr>
-              <w:rPr>
-                <w:color w:val="FF0000"/>
-              </w:rPr>
-            </w:pPr>
-            <w:r>
-              <w:rPr>
-                <w:color w:val="FF0000"/>
-              </w:rPr>
-              <w:t>xx</w:t>
-            </w:r>
-          </w:p>
-        </w:tc>
-        <w:tc>
-          <w:tcPr>
-            <w:tcW w:w="8088" w:type="dxa"/>
-          </w:tcPr>
-          <w:p>
-            <w:pPr>
-              <w:rPr>
-                <w:color w:val="FF0000"/>
-              </w:rPr>
-            </w:pPr>
-            <w:r>
-              <w:rPr>
-                <w:color w:val="FF0000"/>
-              </w:rPr>
-              <w:t>xx</w:t>
+            <w:tcW w:w="1980" w:type="dxa"/>
+          </w:tcPr>
+          <w:p>
+            <w:pPr>
+              <w:rPr>
+                <w:color w:val="000000" w:themeColor="text1"/>
+              </w:rPr>
+            </w:pPr>
+            <w:r>
+              <w:rPr>
+                <w:color w:val="000000" w:themeColor="text1"/>
+              </w:rPr>
+              <w:t>Teachers</w:t>
+            </w:r>
+          </w:p>
+        </w:tc>
+        <w:tc>
+          <w:tcPr>
+            <w:tcW w:w="7946" w:type="dxa"/>
+          </w:tcPr>
+          <w:p>
+            <w:pPr>
+              <w:rPr>
+                <w:color w:val="000000" w:themeColor="text1"/>
+              </w:rPr>
+            </w:pPr>
+            <w:r>
+              <w:rPr>
+                <w:color w:val="000000" w:themeColor="text1"/>
+              </w:rPr>
+              <w:t xml:space="preserve">The same case as the students, giving them additional resources to refine their lessons. </w:t>
+            </w:r>
+          </w:p>
+        </w:tc>
+      </w:tr>
+      <w:tr>
+        <w:tc>
+          <w:tcPr>
+            <w:tcW w:w="1980" w:type="dxa"/>
+          </w:tcPr>
+          <w:p>
+            <w:pPr>
+              <w:rPr>
+                <w:color w:val="000000" w:themeColor="text1"/>
+              </w:rPr>
+            </w:pPr>
+            <w:r>
+              <w:rPr>
+                <w:color w:val="000000" w:themeColor="text1"/>
+              </w:rPr>
+              <w:t>Astronomy geeks</w:t>
+            </w:r>
+          </w:p>
+        </w:tc>
+        <w:tc>
+          <w:tcPr>
+            <w:tcW w:w="7946" w:type="dxa"/>
+          </w:tcPr>
+          <w:p>
+            <w:pPr>
+              <w:rPr>
+                <w:color w:val="000000" w:themeColor="text1"/>
+              </w:rPr>
+            </w:pPr>
+            <w:r>
+              <w:rPr>
+                <w:color w:val="000000" w:themeColor="text1"/>
+              </w:rPr>
+              <w:t>We gather up-to-date news on recent events and compile them into a place that is easy to browse through.</w:t>
             </w:r>
           </w:p>
         </w:tc>
@@ -9368,21 +9349,7 @@
         <w:rPr>
           <w:color w:val="FF0000"/>
         </w:rPr>
-        <w:t xml:space="preserve">- What </w:t>
-      </w:r>
-      <w:proofErr w:type="gramStart"/>
-      <w:r>
-        <w:rPr>
-          <w:color w:val="FF0000"/>
-        </w:rPr>
-        <w:t>are</w:t>
-      </w:r>
-      <w:proofErr w:type="gramEnd"/>
-      <w:r>
-        <w:rPr>
-          <w:color w:val="FF0000"/>
-        </w:rPr>
-        <w:t xml:space="preserve"> the necessary information need to show in your website for user (</w:t>
+        <w:t>- What are the necessary information need to show in your website for user (</w:t>
       </w:r>
       <w:proofErr w:type="spellStart"/>
       <w:r>
@@ -9480,21 +9447,7 @@
         <w:rPr>
           <w:color w:val="FF0000"/>
         </w:rPr>
-        <w:t xml:space="preserve">- Explain your project timetable for each </w:t>
-      </w:r>
-      <w:proofErr w:type="gramStart"/>
-      <w:r>
-        <w:rPr>
-          <w:color w:val="FF0000"/>
-        </w:rPr>
-        <w:t>stages</w:t>
-      </w:r>
-      <w:proofErr w:type="gramEnd"/>
-      <w:r>
-        <w:rPr>
-          <w:color w:val="FF0000"/>
-        </w:rPr>
-        <w:t>, with diagram and explanation</w:t>
+        <w:t>- Explain your project timetable for each stages, with diagram and explanation</w:t>
       </w:r>
     </w:p>
     <w:p>
@@ -9570,68 +9523,15 @@
         <w:rPr>
           <w:color w:val="FF0000"/>
         </w:rPr>
-        <w:t xml:space="preserve">- Each member in charge two modules and 3 web </w:t>
+        <w:t>- Each member in charge two modules and 3 web page (min)</w:t>
       </w:r>
-      <w:proofErr w:type="gramStart"/>
-      <w:r>
+    </w:p>
+    <w:p>
+      <w:pPr>
         <w:rPr>
           <w:color w:val="FF0000"/>
         </w:rPr>
-        <w:t>page</w:t>
-      </w:r>
-      <w:proofErr w:type="gramEnd"/>
-      <w:r>
-        <w:rPr>
-          <w:color w:val="FF0000"/>
-        </w:rPr>
-        <w:t xml:space="preserve"> (min)</w:t>
-      </w:r>
-    </w:p>
-    <w:p>
-      <w:pPr>
-        <w:rPr>
-          <w:color w:val="FF0000"/>
-        </w:rPr>
-      </w:pPr>
-    </w:p>
-    <w:p>
-      <w:pPr>
-        <w:rPr>
-          <w:color w:val="FF0000"/>
-        </w:rPr>
-      </w:pPr>
-    </w:p>
-    <w:p>
-      <w:pPr>
-        <w:rPr>
-          <w:b/>
-          <w:color w:val="FF0000"/>
-        </w:rPr>
-      </w:pPr>
-    </w:p>
-    <w:p>
-      <w:pPr>
-        <w:rPr>
-          <w:b/>
-          <w:color w:val="FF0000"/>
-        </w:rPr>
-      </w:pPr>
-      <w:proofErr w:type="spellStart"/>
-      <w:r>
-        <w:rPr>
-          <w:b/>
-          <w:color w:val="FF0000"/>
-        </w:rPr>
-        <w:t>Eg.</w:t>
-      </w:r>
-      <w:proofErr w:type="spellEnd"/>
-      <w:r>
-        <w:rPr>
-          <w:b/>
-          <w:color w:val="FF0000"/>
-        </w:rPr>
-        <w:t xml:space="preserve"> Sample</w:t>
-      </w:r>
+      </w:pPr>
     </w:p>
     <w:tbl>
       <w:tblPr>
@@ -9650,8 +9550,8 @@
       </w:tblPr>
       <w:tblGrid>
         <w:gridCol w:w="2405"/>
-        <w:gridCol w:w="2673"/>
-        <w:gridCol w:w="2486"/>
+        <w:gridCol w:w="2835"/>
+        <w:gridCol w:w="2324"/>
         <w:gridCol w:w="2362"/>
       </w:tblGrid>
       <w:tr>
@@ -9663,13 +9563,13 @@
             <w:pPr>
               <w:rPr>
                 <w:b/>
-                <w:color w:val="FF0000"/>
-              </w:rPr>
-            </w:pPr>
-            <w:r>
-              <w:rPr>
-                <w:b/>
-                <w:color w:val="FF0000"/>
+                <w:color w:val="000000" w:themeColor="text1"/>
+              </w:rPr>
+            </w:pPr>
+            <w:r>
+              <w:rPr>
+                <w:b/>
+                <w:color w:val="000000" w:themeColor="text1"/>
               </w:rPr>
               <w:t>Module/Function</w:t>
             </w:r>
@@ -9677,19 +9577,19 @@
         </w:tc>
         <w:tc>
           <w:tcPr>
-            <w:tcW w:w="2673" w:type="dxa"/>
-          </w:tcPr>
-          <w:p>
-            <w:pPr>
-              <w:rPr>
-                <w:b/>
-                <w:color w:val="FF0000"/>
-              </w:rPr>
-            </w:pPr>
-            <w:r>
-              <w:rPr>
-                <w:b/>
-                <w:color w:val="FF0000"/>
+            <w:tcW w:w="2835" w:type="dxa"/>
+          </w:tcPr>
+          <w:p>
+            <w:pPr>
+              <w:rPr>
+                <w:b/>
+                <w:color w:val="000000" w:themeColor="text1"/>
+              </w:rPr>
+            </w:pPr>
+            <w:r>
+              <w:rPr>
+                <w:b/>
+                <w:color w:val="000000" w:themeColor="text1"/>
               </w:rPr>
               <w:t>Sub Module/ Web Page</w:t>
             </w:r>
@@ -9697,19 +9597,19 @@
         </w:tc>
         <w:tc>
           <w:tcPr>
-            <w:tcW w:w="2486" w:type="dxa"/>
-          </w:tcPr>
-          <w:p>
-            <w:pPr>
-              <w:rPr>
-                <w:b/>
-                <w:color w:val="FF0000"/>
-              </w:rPr>
-            </w:pPr>
-            <w:r>
-              <w:rPr>
-                <w:b/>
-                <w:color w:val="FF0000"/>
+            <w:tcW w:w="2324" w:type="dxa"/>
+          </w:tcPr>
+          <w:p>
+            <w:pPr>
+              <w:rPr>
+                <w:b/>
+                <w:color w:val="000000" w:themeColor="text1"/>
+              </w:rPr>
+            </w:pPr>
+            <w:r>
+              <w:rPr>
+                <w:b/>
+                <w:color w:val="000000" w:themeColor="text1"/>
               </w:rPr>
               <w:t>Description</w:t>
             </w:r>
@@ -9723,13 +9623,13 @@
             <w:pPr>
               <w:rPr>
                 <w:b/>
-                <w:color w:val="FF0000"/>
-              </w:rPr>
-            </w:pPr>
-            <w:r>
-              <w:rPr>
-                <w:b/>
-                <w:color w:val="FF0000"/>
+                <w:color w:val="000000" w:themeColor="text1"/>
+              </w:rPr>
+            </w:pPr>
+            <w:r>
+              <w:rPr>
+                <w:b/>
+                <w:color w:val="000000" w:themeColor="text1"/>
               </w:rPr>
               <w:t>PIC</w:t>
             </w:r>
@@ -9745,13 +9645,13 @@
             <w:pPr>
               <w:rPr>
                 <w:b/>
-                <w:color w:val="FF0000"/>
-              </w:rPr>
-            </w:pPr>
-            <w:r>
-              <w:rPr>
-                <w:b/>
-                <w:color w:val="FF0000"/>
+                <w:color w:val="000000" w:themeColor="text1"/>
+              </w:rPr>
+            </w:pPr>
+            <w:r>
+              <w:rPr>
+                <w:b/>
+                <w:color w:val="000000" w:themeColor="text1"/>
               </w:rPr>
               <w:t>Home</w:t>
             </w:r>
@@ -9759,19 +9659,19 @@
         </w:tc>
         <w:tc>
           <w:tcPr>
-            <w:tcW w:w="2673" w:type="dxa"/>
-          </w:tcPr>
-          <w:p>
-            <w:pPr>
-              <w:rPr>
-                <w:b/>
-                <w:color w:val="FF0000"/>
-              </w:rPr>
-            </w:pPr>
-            <w:r>
-              <w:rPr>
-                <w:b/>
-                <w:color w:val="FF0000"/>
+            <w:tcW w:w="2835" w:type="dxa"/>
+          </w:tcPr>
+          <w:p>
+            <w:pPr>
+              <w:rPr>
+                <w:b/>
+                <w:color w:val="000000" w:themeColor="text1"/>
+              </w:rPr>
+            </w:pPr>
+            <w:r>
+              <w:rPr>
+                <w:b/>
+                <w:color w:val="000000" w:themeColor="text1"/>
               </w:rPr>
               <w:t>Home Page</w:t>
             </w:r>
@@ -9779,13 +9679,13 @@
         </w:tc>
         <w:tc>
           <w:tcPr>
-            <w:tcW w:w="2486" w:type="dxa"/>
-          </w:tcPr>
-          <w:p>
-            <w:pPr>
-              <w:rPr>
-                <w:b/>
-                <w:color w:val="FF0000"/>
+            <w:tcW w:w="2324" w:type="dxa"/>
+          </w:tcPr>
+          <w:p>
+            <w:pPr>
+              <w:rPr>
+                <w:b/>
+                <w:color w:val="000000" w:themeColor="text1"/>
               </w:rPr>
             </w:pPr>
           </w:p>
@@ -9798,7 +9698,7 @@
             <w:pPr>
               <w:rPr>
                 <w:b/>
-                <w:color w:val="FF0000"/>
+                <w:color w:val="000000" w:themeColor="text1"/>
               </w:rPr>
             </w:pPr>
           </w:p>
@@ -9813,13 +9713,13 @@
             <w:pPr>
               <w:rPr>
                 <w:b/>
-                <w:color w:val="FF0000"/>
-              </w:rPr>
-            </w:pPr>
-            <w:r>
-              <w:rPr>
-                <w:b/>
-                <w:color w:val="FF0000"/>
+                <w:color w:val="000000" w:themeColor="text1"/>
+              </w:rPr>
+            </w:pPr>
+            <w:r>
+              <w:rPr>
+                <w:b/>
+                <w:color w:val="000000" w:themeColor="text1"/>
               </w:rPr>
               <w:t>About Us</w:t>
             </w:r>
@@ -9827,19 +9727,19 @@
         </w:tc>
         <w:tc>
           <w:tcPr>
-            <w:tcW w:w="2673" w:type="dxa"/>
-          </w:tcPr>
-          <w:p>
-            <w:pPr>
-              <w:rPr>
-                <w:b/>
-                <w:color w:val="FF0000"/>
-              </w:rPr>
-            </w:pPr>
-            <w:r>
-              <w:rPr>
-                <w:b/>
-                <w:color w:val="FF0000"/>
+            <w:tcW w:w="2835" w:type="dxa"/>
+          </w:tcPr>
+          <w:p>
+            <w:pPr>
+              <w:rPr>
+                <w:b/>
+                <w:color w:val="000000" w:themeColor="text1"/>
+              </w:rPr>
+            </w:pPr>
+            <w:r>
+              <w:rPr>
+                <w:b/>
+                <w:color w:val="000000" w:themeColor="text1"/>
               </w:rPr>
               <w:t>About Us</w:t>
             </w:r>
@@ -9848,27 +9748,42 @@
             <w:pPr>
               <w:rPr>
                 <w:b/>
-                <w:color w:val="FF0000"/>
-              </w:rPr>
-            </w:pPr>
-            <w:r>
-              <w:rPr>
-                <w:b/>
-                <w:color w:val="FF0000"/>
-              </w:rPr>
-              <w:t>Terms / Conditions</w:t>
-            </w:r>
-          </w:p>
-        </w:tc>
-        <w:tc>
-          <w:tcPr>
-            <w:tcW w:w="2486" w:type="dxa"/>
-          </w:tcPr>
-          <w:p>
-            <w:pPr>
-              <w:rPr>
-                <w:b/>
-                <w:color w:val="FF0000"/>
+                <w:color w:val="000000" w:themeColor="text1"/>
+              </w:rPr>
+            </w:pPr>
+            <w:r>
+              <w:rPr>
+                <w:b/>
+                <w:color w:val="000000" w:themeColor="text1"/>
+              </w:rPr>
+              <w:t>History</w:t>
+            </w:r>
+          </w:p>
+          <w:p>
+            <w:pPr>
+              <w:rPr>
+                <w:b/>
+                <w:color w:val="000000" w:themeColor="text1"/>
+              </w:rPr>
+            </w:pPr>
+            <w:r>
+              <w:rPr>
+                <w:b/>
+                <w:color w:val="000000" w:themeColor="text1"/>
+              </w:rPr>
+              <w:t>Our Vision</w:t>
+            </w:r>
+          </w:p>
+        </w:tc>
+        <w:tc>
+          <w:tcPr>
+            <w:tcW w:w="2324" w:type="dxa"/>
+          </w:tcPr>
+          <w:p>
+            <w:pPr>
+              <w:rPr>
+                <w:b/>
+                <w:color w:val="000000" w:themeColor="text1"/>
               </w:rPr>
             </w:pPr>
           </w:p>
@@ -9881,7 +9796,7 @@
             <w:pPr>
               <w:rPr>
                 <w:b/>
-                <w:color w:val="FF0000"/>
+                <w:color w:val="000000" w:themeColor="text1"/>
               </w:rPr>
             </w:pPr>
           </w:p>
@@ -9896,13 +9811,13 @@
             <w:pPr>
               <w:rPr>
                 <w:b/>
-                <w:color w:val="FF0000"/>
-              </w:rPr>
-            </w:pPr>
-            <w:r>
-              <w:rPr>
-                <w:b/>
-                <w:color w:val="FF0000"/>
+                <w:color w:val="000000" w:themeColor="text1"/>
+              </w:rPr>
+            </w:pPr>
+            <w:r>
+              <w:rPr>
+                <w:b/>
+                <w:color w:val="000000" w:themeColor="text1"/>
               </w:rPr>
               <w:t>Contact Us</w:t>
             </w:r>
@@ -9910,19 +9825,19 @@
         </w:tc>
         <w:tc>
           <w:tcPr>
-            <w:tcW w:w="2673" w:type="dxa"/>
-          </w:tcPr>
-          <w:p>
-            <w:pPr>
-              <w:rPr>
-                <w:b/>
-                <w:color w:val="FF0000"/>
-              </w:rPr>
-            </w:pPr>
-            <w:r>
-              <w:rPr>
-                <w:b/>
-                <w:color w:val="FF0000"/>
+            <w:tcW w:w="2835" w:type="dxa"/>
+          </w:tcPr>
+          <w:p>
+            <w:pPr>
+              <w:rPr>
+                <w:b/>
+                <w:color w:val="000000" w:themeColor="text1"/>
+              </w:rPr>
+            </w:pPr>
+            <w:r>
+              <w:rPr>
+                <w:b/>
+                <w:color w:val="000000" w:themeColor="text1"/>
               </w:rPr>
               <w:t>Contact Us</w:t>
             </w:r>
@@ -9931,13 +9846,13 @@
             <w:pPr>
               <w:rPr>
                 <w:b/>
-                <w:color w:val="FF0000"/>
-              </w:rPr>
-            </w:pPr>
-            <w:r>
-              <w:rPr>
-                <w:b/>
-                <w:color w:val="FF0000"/>
+                <w:color w:val="000000" w:themeColor="text1"/>
+              </w:rPr>
+            </w:pPr>
+            <w:r>
+              <w:rPr>
+                <w:b/>
+                <w:color w:val="000000" w:themeColor="text1"/>
               </w:rPr>
               <w:t>Find Us</w:t>
             </w:r>
@@ -9945,13 +9860,13 @@
         </w:tc>
         <w:tc>
           <w:tcPr>
-            <w:tcW w:w="2486" w:type="dxa"/>
-          </w:tcPr>
-          <w:p>
-            <w:pPr>
-              <w:rPr>
-                <w:b/>
-                <w:color w:val="FF0000"/>
+            <w:tcW w:w="2324" w:type="dxa"/>
+          </w:tcPr>
+          <w:p>
+            <w:pPr>
+              <w:rPr>
+                <w:b/>
+                <w:color w:val="000000" w:themeColor="text1"/>
               </w:rPr>
             </w:pPr>
           </w:p>
@@ -9964,7 +9879,7 @@
             <w:pPr>
               <w:rPr>
                 <w:b/>
-                <w:color w:val="FF0000"/>
+                <w:color w:val="000000" w:themeColor="text1"/>
               </w:rPr>
             </w:pPr>
           </w:p>
@@ -9979,47 +9894,107 @@
             <w:pPr>
               <w:rPr>
                 <w:b/>
-                <w:color w:val="FF0000"/>
-              </w:rPr>
-            </w:pPr>
-            <w:r>
-              <w:rPr>
-                <w:b/>
-                <w:color w:val="FF0000"/>
-              </w:rPr>
-              <w:t>Login</w:t>
-            </w:r>
-          </w:p>
-        </w:tc>
-        <w:tc>
-          <w:tcPr>
-            <w:tcW w:w="2673" w:type="dxa"/>
-          </w:tcPr>
-          <w:p>
-            <w:pPr>
-              <w:rPr>
-                <w:b/>
-                <w:color w:val="FF0000"/>
-              </w:rPr>
-            </w:pPr>
-            <w:r>
-              <w:rPr>
-                <w:b/>
-                <w:color w:val="FF0000"/>
-              </w:rPr>
-              <w:t>Login Page</w:t>
-            </w:r>
-          </w:p>
-        </w:tc>
-        <w:tc>
-          <w:tcPr>
-            <w:tcW w:w="2486" w:type="dxa"/>
-          </w:tcPr>
-          <w:p>
-            <w:pPr>
-              <w:rPr>
-                <w:b/>
-                <w:color w:val="FF0000"/>
+                <w:color w:val="000000" w:themeColor="text1"/>
+              </w:rPr>
+            </w:pPr>
+            <w:r>
+              <w:rPr>
+                <w:b/>
+                <w:color w:val="000000" w:themeColor="text1"/>
+              </w:rPr>
+              <w:t>Learning Corner (Big Module)</w:t>
+            </w:r>
+          </w:p>
+        </w:tc>
+        <w:tc>
+          <w:tcPr>
+            <w:tcW w:w="2835" w:type="dxa"/>
+          </w:tcPr>
+          <w:p>
+            <w:pPr>
+              <w:rPr>
+                <w:b/>
+                <w:color w:val="000000" w:themeColor="text1"/>
+              </w:rPr>
+            </w:pPr>
+            <w:r>
+              <w:rPr>
+                <w:b/>
+                <w:color w:val="000000" w:themeColor="text1"/>
+              </w:rPr>
+              <w:t>Bite-sized topics for</w:t>
+            </w:r>
+          </w:p>
+          <w:p>
+            <w:pPr>
+              <w:pStyle w:val="ListParagraph"/>
+              <w:numPr>
+                <w:ilvl w:val="0"/>
+                <w:numId w:val="3"/>
+              </w:numPr>
+              <w:rPr>
+                <w:b/>
+                <w:color w:val="000000" w:themeColor="text1"/>
+              </w:rPr>
+            </w:pPr>
+            <w:r>
+              <w:rPr>
+                <w:b/>
+                <w:color w:val="000000" w:themeColor="text1"/>
+              </w:rPr>
+              <w:t>Primary level</w:t>
+            </w:r>
+          </w:p>
+          <w:p>
+            <w:pPr>
+              <w:pStyle w:val="ListParagraph"/>
+              <w:numPr>
+                <w:ilvl w:val="0"/>
+                <w:numId w:val="3"/>
+              </w:numPr>
+              <w:rPr>
+                <w:b/>
+                <w:color w:val="000000" w:themeColor="text1"/>
+              </w:rPr>
+            </w:pPr>
+            <w:r>
+              <w:rPr>
+                <w:b/>
+                <w:color w:val="000000" w:themeColor="text1"/>
+              </w:rPr>
+              <w:t>Secondary</w:t>
+            </w:r>
+          </w:p>
+          <w:p>
+            <w:pPr>
+              <w:pStyle w:val="ListParagraph"/>
+              <w:numPr>
+                <w:ilvl w:val="0"/>
+                <w:numId w:val="3"/>
+              </w:numPr>
+              <w:rPr>
+                <w:b/>
+                <w:color w:val="000000" w:themeColor="text1"/>
+              </w:rPr>
+            </w:pPr>
+            <w:r>
+              <w:rPr>
+                <w:b/>
+                <w:color w:val="000000" w:themeColor="text1"/>
+              </w:rPr>
+              <w:t>Tertiary</w:t>
+            </w:r>
+          </w:p>
+        </w:tc>
+        <w:tc>
+          <w:tcPr>
+            <w:tcW w:w="2324" w:type="dxa"/>
+          </w:tcPr>
+          <w:p>
+            <w:pPr>
+              <w:rPr>
+                <w:b/>
+                <w:color w:val="000000" w:themeColor="text1"/>
               </w:rPr>
             </w:pPr>
           </w:p>
@@ -10032,7 +10007,7 @@
             <w:pPr>
               <w:rPr>
                 <w:b/>
-                <w:color w:val="FF0000"/>
+                <w:color w:val="000000" w:themeColor="text1"/>
               </w:rPr>
             </w:pPr>
           </w:p>
@@ -10047,107 +10022,62 @@
             <w:pPr>
               <w:rPr>
                 <w:b/>
-                <w:color w:val="FF0000"/>
-              </w:rPr>
-            </w:pPr>
-            <w:r>
-              <w:rPr>
-                <w:b/>
-                <w:color w:val="FF0000"/>
-              </w:rPr>
-              <w:t>Products/Services (BIG MODULE)</w:t>
-            </w:r>
-          </w:p>
-        </w:tc>
-        <w:tc>
-          <w:tcPr>
-            <w:tcW w:w="2673" w:type="dxa"/>
-          </w:tcPr>
-          <w:p>
-            <w:pPr>
-              <w:rPr>
-                <w:b/>
-                <w:color w:val="FF0000"/>
-              </w:rPr>
-            </w:pPr>
-            <w:r>
-              <w:rPr>
-                <w:b/>
-                <w:color w:val="FF0000"/>
-              </w:rPr>
-              <w:t>Product 1</w:t>
-            </w:r>
-          </w:p>
-          <w:p>
-            <w:pPr>
-              <w:rPr>
-                <w:b/>
-                <w:color w:val="FF0000"/>
-              </w:rPr>
-            </w:pPr>
-            <w:r>
-              <w:rPr>
-                <w:b/>
-                <w:color w:val="FF0000"/>
-              </w:rPr>
-              <w:t>Product 2</w:t>
-            </w:r>
-          </w:p>
-          <w:p>
-            <w:pPr>
-              <w:rPr>
-                <w:b/>
-                <w:color w:val="FF0000"/>
-              </w:rPr>
-            </w:pPr>
-            <w:r>
-              <w:rPr>
-                <w:b/>
-                <w:color w:val="FF0000"/>
-              </w:rPr>
-              <w:t>Product 3</w:t>
-            </w:r>
-          </w:p>
-          <w:p>
-            <w:pPr>
-              <w:rPr>
-                <w:b/>
-                <w:color w:val="FF0000"/>
-              </w:rPr>
-            </w:pPr>
-            <w:r>
-              <w:rPr>
-                <w:b/>
-                <w:color w:val="FF0000"/>
-              </w:rPr>
-              <w:t>Service 1</w:t>
-            </w:r>
-          </w:p>
-          <w:p>
-            <w:pPr>
-              <w:rPr>
-                <w:b/>
-                <w:color w:val="FF0000"/>
-              </w:rPr>
-            </w:pPr>
-            <w:r>
-              <w:rPr>
-                <w:b/>
-                <w:color w:val="FF0000"/>
-              </w:rPr>
-              <w:t>Service 2</w:t>
-            </w:r>
-          </w:p>
-        </w:tc>
-        <w:tc>
-          <w:tcPr>
-            <w:tcW w:w="2486" w:type="dxa"/>
-          </w:tcPr>
-          <w:p>
-            <w:pPr>
-              <w:rPr>
-                <w:b/>
-                <w:color w:val="FF0000"/>
+                <w:color w:val="000000" w:themeColor="text1"/>
+              </w:rPr>
+            </w:pPr>
+            <w:r>
+              <w:rPr>
+                <w:b/>
+                <w:color w:val="000000" w:themeColor="text1"/>
+              </w:rPr>
+              <w:t>Planetary Model</w:t>
+            </w:r>
+          </w:p>
+        </w:tc>
+        <w:tc>
+          <w:tcPr>
+            <w:tcW w:w="2835" w:type="dxa"/>
+          </w:tcPr>
+          <w:p>
+            <w:pPr>
+              <w:rPr>
+                <w:b/>
+                <w:color w:val="000000" w:themeColor="text1"/>
+              </w:rPr>
+            </w:pPr>
+            <w:r>
+              <w:rPr>
+                <w:b/>
+                <w:color w:val="000000" w:themeColor="text1"/>
+              </w:rPr>
+              <w:t>Solar System Model</w:t>
+            </w:r>
+          </w:p>
+          <w:p>
+            <w:pPr>
+              <w:rPr>
+                <w:b/>
+                <w:color w:val="000000" w:themeColor="text1"/>
+              </w:rPr>
+            </w:pPr>
+            <w:r>
+              <w:rPr>
+                <w:b/>
+                <w:color w:val="000000" w:themeColor="text1"/>
+              </w:rPr>
+              <w:t>Planet Details</w:t>
+            </w:r>
+          </w:p>
+        </w:tc>
+        <w:tc>
+          <w:tcPr>
+            <w:tcW w:w="2324" w:type="dxa"/>
+          </w:tcPr>
+          <w:p>
+            <w:pPr>
+              <w:rPr>
+                <w:b/>
+                <w:color w:val="000000" w:themeColor="text1"/>
               </w:rPr>
             </w:pPr>
           </w:p>
@@ -10160,9 +10090,16 @@
             <w:pPr>
               <w:rPr>
                 <w:b/>
-                <w:color w:val="FF0000"/>
-              </w:rPr>
-            </w:pPr>
+                <w:color w:val="000000" w:themeColor="text1"/>
+              </w:rPr>
+            </w:pPr>
+            <w:r>
+              <w:rPr>
+                <w:b/>
+                <w:color w:val="000000" w:themeColor="text1"/>
+              </w:rPr>
+              <w:t>Leong Kai Bing</w:t>
+            </w:r>
           </w:p>
         </w:tc>
       </w:tr>
@@ -10175,92 +10112,47 @@
             <w:pPr>
               <w:rPr>
                 <w:b/>
-                <w:color w:val="FF0000"/>
-              </w:rPr>
-            </w:pPr>
-            <w:r>
-              <w:rPr>
-                <w:b/>
-                <w:color w:val="FF0000"/>
-              </w:rPr>
-              <w:t>Membership (BIG MODULE)</w:t>
-            </w:r>
-          </w:p>
-        </w:tc>
-        <w:tc>
-          <w:tcPr>
-            <w:tcW w:w="2673" w:type="dxa"/>
-          </w:tcPr>
-          <w:p>
-            <w:pPr>
-              <w:rPr>
-                <w:b/>
-                <w:color w:val="FF0000"/>
-              </w:rPr>
-            </w:pPr>
-            <w:r>
-              <w:rPr>
-                <w:b/>
-                <w:color w:val="FF0000"/>
-              </w:rPr>
-              <w:t>Registration</w:t>
-            </w:r>
-          </w:p>
-          <w:p>
-            <w:pPr>
-              <w:rPr>
-                <w:b/>
-                <w:color w:val="FF0000"/>
-              </w:rPr>
-            </w:pPr>
-            <w:r>
-              <w:rPr>
-                <w:b/>
-                <w:color w:val="FF0000"/>
-              </w:rPr>
-              <w:t>Membership Status</w:t>
-            </w:r>
-          </w:p>
-          <w:p>
-            <w:pPr>
-              <w:rPr>
-                <w:b/>
-                <w:color w:val="FF0000"/>
-              </w:rPr>
-            </w:pPr>
-            <w:r>
-              <w:rPr>
-                <w:b/>
-                <w:color w:val="FF0000"/>
-              </w:rPr>
-              <w:t>Renewal</w:t>
-            </w:r>
-          </w:p>
-          <w:p>
-            <w:pPr>
-              <w:rPr>
-                <w:b/>
-                <w:color w:val="FF0000"/>
-              </w:rPr>
-            </w:pPr>
-            <w:r>
-              <w:rPr>
-                <w:b/>
-                <w:color w:val="FF0000"/>
-              </w:rPr>
-              <w:t>Reward</w:t>
-            </w:r>
-          </w:p>
-        </w:tc>
-        <w:tc>
-          <w:tcPr>
-            <w:tcW w:w="2486" w:type="dxa"/>
-          </w:tcPr>
-          <w:p>
-            <w:pPr>
-              <w:rPr>
-                <w:b/>
-                <w:color w:val="FF0000"/>
+                <w:color w:val="000000" w:themeColor="text1"/>
+              </w:rPr>
+            </w:pPr>
+            <w:r>
+              <w:rPr>
+                <w:b/>
+                <w:color w:val="000000" w:themeColor="text1"/>
+              </w:rPr>
+              <w:t>News</w:t>
+            </w:r>
+          </w:p>
+        </w:tc>
+        <w:tc>
+          <w:tcPr>
+            <w:tcW w:w="2835" w:type="dxa"/>
+          </w:tcPr>
+          <w:p>
+            <w:pPr>
+              <w:rPr>
+                <w:b/>
+                <w:color w:val="000000" w:themeColor="text1"/>
+              </w:rPr>
+            </w:pPr>
+            <w:r>
+              <w:rPr>
+                <w:b/>
+                <w:color w:val="000000" w:themeColor="text1"/>
+              </w:rPr>
+              <w:t>Recent News</w:t>
+            </w:r>
+          </w:p>
+        </w:tc>
+        <w:tc>
+          <w:tcPr>
+            <w:tcW w:w="2324" w:type="dxa"/>
+          </w:tcPr>
+          <w:p>
+            <w:pPr>
+              <w:rPr>
+                <w:b/>
+                <w:color w:val="000000" w:themeColor="text1"/>
               </w:rPr>
             </w:pPr>
           </w:p>
@@ -10273,7 +10165,7 @@
             <w:pPr>
               <w:rPr>
                 <w:b/>
-                <w:color w:val="FF0000"/>
+                <w:color w:val="000000" w:themeColor="text1"/>
               </w:rPr>
             </w:pPr>
           </w:p>
@@ -10288,92 +10180,62 @@
             <w:pPr>
               <w:rPr>
                 <w:b/>
-                <w:color w:val="FF0000"/>
-              </w:rPr>
-            </w:pPr>
-            <w:r>
-              <w:rPr>
-                <w:b/>
-                <w:color w:val="FF0000"/>
-              </w:rPr>
-              <w:t>Sales (BIG MODULE)</w:t>
-            </w:r>
-          </w:p>
-        </w:tc>
-        <w:tc>
-          <w:tcPr>
-            <w:tcW w:w="2673" w:type="dxa"/>
-          </w:tcPr>
-          <w:p>
-            <w:pPr>
-              <w:rPr>
-                <w:b/>
-                <w:color w:val="FF0000"/>
-              </w:rPr>
-            </w:pPr>
-            <w:r>
-              <w:rPr>
-                <w:b/>
-                <w:color w:val="FF0000"/>
-              </w:rPr>
-              <w:t>Add to Cart</w:t>
-            </w:r>
-          </w:p>
-          <w:p>
-            <w:pPr>
-              <w:rPr>
-                <w:b/>
-                <w:color w:val="FF0000"/>
-              </w:rPr>
-            </w:pPr>
-            <w:r>
-              <w:rPr>
-                <w:b/>
-                <w:color w:val="FF0000"/>
-              </w:rPr>
-              <w:t>Payment</w:t>
-            </w:r>
-          </w:p>
-          <w:p>
-            <w:pPr>
-              <w:rPr>
-                <w:b/>
-                <w:color w:val="FF0000"/>
-              </w:rPr>
-            </w:pPr>
-            <w:r>
-              <w:rPr>
-                <w:b/>
-                <w:color w:val="FF0000"/>
-              </w:rPr>
-              <w:t>Track Oder</w:t>
-            </w:r>
-          </w:p>
-          <w:p>
-            <w:pPr>
-              <w:rPr>
-                <w:b/>
-                <w:color w:val="FF0000"/>
-              </w:rPr>
-            </w:pPr>
-            <w:r>
-              <w:rPr>
-                <w:b/>
-                <w:color w:val="FF0000"/>
-              </w:rPr>
-              <w:t>Delivery</w:t>
-            </w:r>
-          </w:p>
-        </w:tc>
-        <w:tc>
-          <w:tcPr>
-            <w:tcW w:w="2486" w:type="dxa"/>
-          </w:tcPr>
-          <w:p>
-            <w:pPr>
-              <w:rPr>
-                <w:b/>
-                <w:color w:val="FF0000"/>
+                <w:color w:val="000000" w:themeColor="text1"/>
+              </w:rPr>
+            </w:pPr>
+            <w:r>
+              <w:rPr>
+                <w:b/>
+                <w:color w:val="000000" w:themeColor="text1"/>
+              </w:rPr>
+              <w:t>Forum (Big Module)</w:t>
+            </w:r>
+          </w:p>
+        </w:tc>
+        <w:tc>
+          <w:tcPr>
+            <w:tcW w:w="2835" w:type="dxa"/>
+          </w:tcPr>
+          <w:p>
+            <w:pPr>
+              <w:rPr>
+                <w:b/>
+                <w:color w:val="000000" w:themeColor="text1"/>
+              </w:rPr>
+            </w:pPr>
+            <w:r>
+              <w:rPr>
+                <w:b/>
+                <w:color w:val="000000" w:themeColor="text1"/>
+              </w:rPr>
+              <w:t>Login</w:t>
+            </w:r>
+          </w:p>
+          <w:p>
+            <w:pPr>
+              <w:rPr>
+                <w:b/>
+                <w:color w:val="000000" w:themeColor="text1"/>
+              </w:rPr>
+            </w:pPr>
+            <w:r>
+              <w:rPr>
+                <w:b/>
+                <w:color w:val="000000" w:themeColor="text1"/>
+              </w:rPr>
+              <w:t>Posts</w:t>
+            </w:r>
+          </w:p>
+        </w:tc>
+        <w:tc>
+          <w:tcPr>
+            <w:tcW w:w="2324" w:type="dxa"/>
+          </w:tcPr>
+          <w:p>
+            <w:pPr>
+              <w:rPr>
+                <w:b/>
+                <w:color w:val="000000" w:themeColor="text1"/>
               </w:rPr>
             </w:pPr>
           </w:p>
@@ -10386,7 +10248,7 @@
             <w:pPr>
               <w:rPr>
                 <w:b/>
-                <w:color w:val="FF0000"/>
+                <w:color w:val="000000" w:themeColor="text1"/>
               </w:rPr>
             </w:pPr>
           </w:p>
@@ -10401,47 +10263,122 @@
             <w:pPr>
               <w:rPr>
                 <w:b/>
-                <w:color w:val="FF0000"/>
-              </w:rPr>
-            </w:pPr>
-            <w:r>
-              <w:rPr>
-                <w:b/>
-                <w:color w:val="FF0000"/>
-              </w:rPr>
-              <w:t>Customer Support</w:t>
-            </w:r>
-          </w:p>
-        </w:tc>
-        <w:tc>
-          <w:tcPr>
-            <w:tcW w:w="2673" w:type="dxa"/>
-          </w:tcPr>
-          <w:p>
-            <w:pPr>
-              <w:rPr>
-                <w:b/>
-                <w:color w:val="FF0000"/>
-              </w:rPr>
-            </w:pPr>
-            <w:r>
-              <w:rPr>
-                <w:b/>
-                <w:color w:val="FF0000"/>
-              </w:rPr>
-              <w:t>Live Chat</w:t>
-            </w:r>
-          </w:p>
-        </w:tc>
-        <w:tc>
-          <w:tcPr>
-            <w:tcW w:w="2486" w:type="dxa"/>
-          </w:tcPr>
-          <w:p>
-            <w:pPr>
-              <w:rPr>
-                <w:b/>
-                <w:color w:val="FF0000"/>
+                <w:color w:val="000000" w:themeColor="text1"/>
+              </w:rPr>
+            </w:pPr>
+            <w:r>
+              <w:rPr>
+                <w:b/>
+                <w:color w:val="000000" w:themeColor="text1"/>
+              </w:rPr>
+              <w:t>Additional resources</w:t>
+            </w:r>
+          </w:p>
+        </w:tc>
+        <w:tc>
+          <w:tcPr>
+            <w:tcW w:w="2835" w:type="dxa"/>
+          </w:tcPr>
+          <w:p>
+            <w:pPr>
+              <w:rPr>
+                <w:b/>
+                <w:color w:val="000000" w:themeColor="text1"/>
+              </w:rPr>
+            </w:pPr>
+            <w:r>
+              <w:rPr>
+                <w:b/>
+                <w:color w:val="000000" w:themeColor="text1"/>
+              </w:rPr>
+              <w:t>Recommendation for</w:t>
+            </w:r>
+          </w:p>
+          <w:p>
+            <w:pPr>
+              <w:pStyle w:val="ListParagraph"/>
+              <w:numPr>
+                <w:ilvl w:val="0"/>
+                <w:numId w:val="3"/>
+              </w:numPr>
+              <w:rPr>
+                <w:b/>
+                <w:color w:val="000000" w:themeColor="text1"/>
+              </w:rPr>
+            </w:pPr>
+            <w:r>
+              <w:rPr>
+                <w:b/>
+                <w:color w:val="000000" w:themeColor="text1"/>
+              </w:rPr>
+              <w:t>Reputable sites</w:t>
+            </w:r>
+          </w:p>
+          <w:p>
+            <w:pPr>
+              <w:pStyle w:val="ListParagraph"/>
+              <w:numPr>
+                <w:ilvl w:val="0"/>
+                <w:numId w:val="3"/>
+              </w:numPr>
+              <w:rPr>
+                <w:b/>
+                <w:color w:val="000000" w:themeColor="text1"/>
+              </w:rPr>
+            </w:pPr>
+            <w:r>
+              <w:rPr>
+                <w:b/>
+                <w:color w:val="000000" w:themeColor="text1"/>
+              </w:rPr>
+              <w:t>Iconic people</w:t>
+            </w:r>
+          </w:p>
+          <w:p>
+            <w:pPr>
+              <w:pStyle w:val="ListParagraph"/>
+              <w:numPr>
+                <w:ilvl w:val="0"/>
+                <w:numId w:val="3"/>
+              </w:numPr>
+              <w:rPr>
+                <w:b/>
+                <w:color w:val="000000" w:themeColor="text1"/>
+              </w:rPr>
+            </w:pPr>
+            <w:r>
+              <w:rPr>
+                <w:b/>
+                <w:color w:val="000000" w:themeColor="text1"/>
+              </w:rPr>
+              <w:t>Research papers</w:t>
+            </w:r>
+          </w:p>
+          <w:p>
+            <w:pPr>
+              <w:rPr>
+                <w:b/>
+                <w:color w:val="000000" w:themeColor="text1"/>
+              </w:rPr>
+            </w:pPr>
+            <w:r>
+              <w:rPr>
+                <w:b/>
+                <w:color w:val="000000" w:themeColor="text1"/>
+              </w:rPr>
+              <w:t>in the field of astronomy</w:t>
+            </w:r>
+          </w:p>
+        </w:tc>
+        <w:tc>
+          <w:tcPr>
+            <w:tcW w:w="2324" w:type="dxa"/>
+          </w:tcPr>
+          <w:p>
+            <w:pPr>
+              <w:rPr>
+                <w:b/>
+                <w:color w:val="000000" w:themeColor="text1"/>
               </w:rPr>
             </w:pPr>
           </w:p>
@@ -10454,7 +10391,7 @@
             <w:pPr>
               <w:rPr>
                 <w:b/>
-                <w:color w:val="FF0000"/>
+                <w:color w:val="000000" w:themeColor="text1"/>
               </w:rPr>
             </w:pPr>
           </w:p>
@@ -10469,47 +10406,33 @@
             <w:pPr>
               <w:rPr>
                 <w:b/>
-                <w:color w:val="FF0000"/>
-              </w:rPr>
-            </w:pPr>
-            <w:r>
-              <w:rPr>
-                <w:b/>
-                <w:color w:val="FF0000"/>
-              </w:rPr>
-              <w:t>FAQ</w:t>
-            </w:r>
-          </w:p>
-        </w:tc>
-        <w:tc>
-          <w:tcPr>
-            <w:tcW w:w="2673" w:type="dxa"/>
-          </w:tcPr>
-          <w:p>
-            <w:pPr>
-              <w:rPr>
-                <w:b/>
-                <w:color w:val="FF0000"/>
-              </w:rPr>
-            </w:pPr>
-            <w:r>
-              <w:rPr>
-                <w:b/>
-                <w:color w:val="FF0000"/>
-              </w:rPr>
-              <w:t>FAQ</w:t>
-            </w:r>
-          </w:p>
-        </w:tc>
-        <w:tc>
-          <w:tcPr>
-            <w:tcW w:w="2486" w:type="dxa"/>
-          </w:tcPr>
-          <w:p>
-            <w:pPr>
-              <w:rPr>
-                <w:b/>
-                <w:color w:val="FF0000"/>
+                <w:color w:val="000000" w:themeColor="text1"/>
+              </w:rPr>
+            </w:pPr>
+          </w:p>
+        </w:tc>
+        <w:tc>
+          <w:tcPr>
+            <w:tcW w:w="2835" w:type="dxa"/>
+          </w:tcPr>
+          <w:p>
+            <w:pPr>
+              <w:rPr>
+                <w:b/>
+                <w:color w:val="000000" w:themeColor="text1"/>
+              </w:rPr>
+            </w:pPr>
+          </w:p>
+        </w:tc>
+        <w:tc>
+          <w:tcPr>
+            <w:tcW w:w="2324" w:type="dxa"/>
+          </w:tcPr>
+          <w:p>
+            <w:pPr>
+              <w:rPr>
+                <w:b/>
+                <w:color w:val="000000" w:themeColor="text1"/>
               </w:rPr>
             </w:pPr>
           </w:p>
@@ -10522,7 +10445,7 @@
             <w:pPr>
               <w:rPr>
                 <w:b/>
-                <w:color w:val="FF0000"/>
+                <w:color w:val="000000" w:themeColor="text1"/>
               </w:rPr>
             </w:pPr>
           </w:p>
@@ -10537,62 +10460,33 @@
             <w:pPr>
               <w:rPr>
                 <w:b/>
-                <w:color w:val="FF0000"/>
-              </w:rPr>
-            </w:pPr>
-            <w:r>
-              <w:rPr>
-                <w:b/>
-                <w:color w:val="FF0000"/>
-              </w:rPr>
-              <w:t>Feedback / Review</w:t>
-            </w:r>
-          </w:p>
-        </w:tc>
-        <w:tc>
-          <w:tcPr>
-            <w:tcW w:w="2673" w:type="dxa"/>
-          </w:tcPr>
-          <w:p>
-            <w:pPr>
-              <w:rPr>
-                <w:b/>
-                <w:color w:val="FF0000"/>
-              </w:rPr>
-            </w:pPr>
-            <w:r>
-              <w:rPr>
-                <w:b/>
-                <w:color w:val="FF0000"/>
-              </w:rPr>
-              <w:t>Feedback</w:t>
-            </w:r>
-          </w:p>
-          <w:p>
-            <w:pPr>
-              <w:rPr>
-                <w:b/>
-                <w:color w:val="FF0000"/>
-              </w:rPr>
-            </w:pPr>
-            <w:r>
-              <w:rPr>
-                <w:b/>
-                <w:color w:val="FF0000"/>
-              </w:rPr>
-              <w:t>Review</w:t>
-            </w:r>
-          </w:p>
-        </w:tc>
-        <w:tc>
-          <w:tcPr>
-            <w:tcW w:w="2486" w:type="dxa"/>
-          </w:tcPr>
-          <w:p>
-            <w:pPr>
-              <w:rPr>
-                <w:b/>
-                <w:color w:val="FF0000"/>
+                <w:color w:val="000000" w:themeColor="text1"/>
+              </w:rPr>
+            </w:pPr>
+          </w:p>
+        </w:tc>
+        <w:tc>
+          <w:tcPr>
+            <w:tcW w:w="2835" w:type="dxa"/>
+          </w:tcPr>
+          <w:p>
+            <w:pPr>
+              <w:rPr>
+                <w:b/>
+                <w:color w:val="000000" w:themeColor="text1"/>
+              </w:rPr>
+            </w:pPr>
+          </w:p>
+        </w:tc>
+        <w:tc>
+          <w:tcPr>
+            <w:tcW w:w="2324" w:type="dxa"/>
+          </w:tcPr>
+          <w:p>
+            <w:pPr>
+              <w:rPr>
+                <w:b/>
+                <w:color w:val="000000" w:themeColor="text1"/>
               </w:rPr>
             </w:pPr>
           </w:p>
@@ -10605,7 +10499,7 @@
             <w:pPr>
               <w:rPr>
                 <w:b/>
-                <w:color w:val="FF0000"/>
+                <w:color w:val="000000" w:themeColor="text1"/>
               </w:rPr>
             </w:pPr>
           </w:p>
@@ -10620,62 +10514,33 @@
             <w:pPr>
               <w:rPr>
                 <w:b/>
-                <w:color w:val="FF0000"/>
-              </w:rPr>
-            </w:pPr>
-            <w:r>
-              <w:rPr>
-                <w:b/>
-                <w:color w:val="FF0000"/>
-              </w:rPr>
-              <w:t>Promotion</w:t>
-            </w:r>
-          </w:p>
-        </w:tc>
-        <w:tc>
-          <w:tcPr>
-            <w:tcW w:w="2673" w:type="dxa"/>
-          </w:tcPr>
-          <w:p>
-            <w:pPr>
-              <w:rPr>
-                <w:b/>
-                <w:color w:val="FF0000"/>
-              </w:rPr>
-            </w:pPr>
-            <w:r>
-              <w:rPr>
-                <w:b/>
-                <w:color w:val="FF0000"/>
-              </w:rPr>
-              <w:t>Promotion 1</w:t>
-            </w:r>
-          </w:p>
-          <w:p>
-            <w:pPr>
-              <w:rPr>
-                <w:b/>
-                <w:color w:val="FF0000"/>
-              </w:rPr>
-            </w:pPr>
-            <w:r>
-              <w:rPr>
-                <w:b/>
-                <w:color w:val="FF0000"/>
-              </w:rPr>
-              <w:t>Promotion 2</w:t>
-            </w:r>
-          </w:p>
-        </w:tc>
-        <w:tc>
-          <w:tcPr>
-            <w:tcW w:w="2486" w:type="dxa"/>
-          </w:tcPr>
-          <w:p>
-            <w:pPr>
-              <w:rPr>
-                <w:b/>
-                <w:color w:val="FF0000"/>
+                <w:color w:val="000000" w:themeColor="text1"/>
+              </w:rPr>
+            </w:pPr>
+          </w:p>
+        </w:tc>
+        <w:tc>
+          <w:tcPr>
+            <w:tcW w:w="2835" w:type="dxa"/>
+          </w:tcPr>
+          <w:p>
+            <w:pPr>
+              <w:rPr>
+                <w:b/>
+                <w:color w:val="000000" w:themeColor="text1"/>
+              </w:rPr>
+            </w:pPr>
+          </w:p>
+        </w:tc>
+        <w:tc>
+          <w:tcPr>
+            <w:tcW w:w="2324" w:type="dxa"/>
+          </w:tcPr>
+          <w:p>
+            <w:pPr>
+              <w:rPr>
+                <w:b/>
+                <w:color w:val="000000" w:themeColor="text1"/>
               </w:rPr>
             </w:pPr>
           </w:p>
@@ -10688,7 +10553,7 @@
             <w:pPr>
               <w:rPr>
                 <w:b/>
-                <w:color w:val="FF0000"/>
+                <w:color w:val="000000" w:themeColor="text1"/>
               </w:rPr>
             </w:pPr>
           </w:p>
@@ -10762,21 +10627,7 @@
         <w:rPr>
           <w:color w:val="FF0000"/>
         </w:rPr>
-        <w:t>- set your resolution as 1024 x 768, using Google chrome - body {max-width:1024</w:t>
-      </w:r>
-      <w:proofErr w:type="gramStart"/>
-      <w:r>
-        <w:rPr>
-          <w:color w:val="FF0000"/>
-        </w:rPr>
-        <w:t>px ;max</w:t>
-      </w:r>
-      <w:proofErr w:type="gramEnd"/>
-      <w:r>
-        <w:rPr>
-          <w:color w:val="FF0000"/>
-        </w:rPr>
-        <w:t>-height: 768px;}</w:t>
+        <w:t>- set your resolution as 1024 x 768, using Google chrome - body {max-width:1024px ;max-height: 768px;}</w:t>
       </w:r>
     </w:p>
     <w:p>
@@ -11694,11 +11545,127 @@
       </w:rPr>
     </w:lvl>
   </w:abstractNum>
+  <w:abstractNum w:abstractNumId="2" w15:restartNumberingAfterBreak="0">
+    <w:nsid w:val="349D2B5A"/>
+    <w:multiLevelType w:val="hybridMultilevel"/>
+    <w:tmpl w:val="CA863480"/>
+    <w:lvl w:ilvl="0" w:tplc="D4A0AFC4">
+      <w:numFmt w:val="bullet"/>
+      <w:suff w:val="space"/>
+      <w:lvlText w:val="-"/>
+      <w:lvlJc w:val="left"/>
+      <w:pPr>
+        <w:ind w:left="720" w:hanging="663"/>
+      </w:pPr>
+      <w:rPr>
+        <w:rFonts w:ascii="Times New Roman" w:eastAsia="宋体" w:hAnsi="Times New Roman" w:cs="Times New Roman" w:hint="default"/>
+      </w:rPr>
+    </w:lvl>
+    <w:lvl w:ilvl="1" w:tplc="44090003" w:tentative="1">
+      <w:start w:val="1"/>
+      <w:numFmt w:val="bullet"/>
+      <w:lvlText w:val="o"/>
+      <w:lvlJc w:val="left"/>
+      <w:pPr>
+        <w:ind w:left="1440" w:hanging="360"/>
+      </w:pPr>
+      <w:rPr>
+        <w:rFonts w:ascii="Courier New" w:hAnsi="Courier New" w:cs="Courier New" w:hint="default"/>
+      </w:rPr>
+    </w:lvl>
+    <w:lvl w:ilvl="2" w:tplc="44090005" w:tentative="1">
+      <w:start w:val="1"/>
+      <w:numFmt w:val="bullet"/>
+      <w:lvlText w:val=""/>
+      <w:lvlJc w:val="left"/>
+      <w:pPr>
+        <w:ind w:left="2160" w:hanging="360"/>
+      </w:pPr>
+      <w:rPr>
+        <w:rFonts w:ascii="Wingdings" w:hAnsi="Wingdings" w:hint="default"/>
+      </w:rPr>
+    </w:lvl>
+    <w:lvl w:ilvl="3" w:tplc="44090001" w:tentative="1">
+      <w:start w:val="1"/>
+      <w:numFmt w:val="bullet"/>
+      <w:lvlText w:val=""/>
+      <w:lvlJc w:val="left"/>
+      <w:pPr>
+        <w:ind w:left="2880" w:hanging="360"/>
+      </w:pPr>
+      <w:rPr>
+        <w:rFonts w:ascii="Symbol" w:hAnsi="Symbol" w:hint="default"/>
+      </w:rPr>
+    </w:lvl>
+    <w:lvl w:ilvl="4" w:tplc="44090003" w:tentative="1">
+      <w:start w:val="1"/>
+      <w:numFmt w:val="bullet"/>
+      <w:lvlText w:val="o"/>
+      <w:lvlJc w:val="left"/>
+      <w:pPr>
+        <w:ind w:left="3600" w:hanging="360"/>
+      </w:pPr>
+      <w:rPr>
+        <w:rFonts w:ascii="Courier New" w:hAnsi="Courier New" w:cs="Courier New" w:hint="default"/>
+      </w:rPr>
+    </w:lvl>
+    <w:lvl w:ilvl="5" w:tplc="44090005" w:tentative="1">
+      <w:start w:val="1"/>
+      <w:numFmt w:val="bullet"/>
+      <w:lvlText w:val=""/>
+      <w:lvlJc w:val="left"/>
+      <w:pPr>
+        <w:ind w:left="4320" w:hanging="360"/>
+      </w:pPr>
+      <w:rPr>
+        <w:rFonts w:ascii="Wingdings" w:hAnsi="Wingdings" w:hint="default"/>
+      </w:rPr>
+    </w:lvl>
+    <w:lvl w:ilvl="6" w:tplc="44090001" w:tentative="1">
+      <w:start w:val="1"/>
+      <w:numFmt w:val="bullet"/>
+      <w:lvlText w:val=""/>
+      <w:lvlJc w:val="left"/>
+      <w:pPr>
+        <w:ind w:left="5040" w:hanging="360"/>
+      </w:pPr>
+      <w:rPr>
+        <w:rFonts w:ascii="Symbol" w:hAnsi="Symbol" w:hint="default"/>
+      </w:rPr>
+    </w:lvl>
+    <w:lvl w:ilvl="7" w:tplc="44090003" w:tentative="1">
+      <w:start w:val="1"/>
+      <w:numFmt w:val="bullet"/>
+      <w:lvlText w:val="o"/>
+      <w:lvlJc w:val="left"/>
+      <w:pPr>
+        <w:ind w:left="5760" w:hanging="360"/>
+      </w:pPr>
+      <w:rPr>
+        <w:rFonts w:ascii="Courier New" w:hAnsi="Courier New" w:cs="Courier New" w:hint="default"/>
+      </w:rPr>
+    </w:lvl>
+    <w:lvl w:ilvl="8" w:tplc="44090005" w:tentative="1">
+      <w:start w:val="1"/>
+      <w:numFmt w:val="bullet"/>
+      <w:lvlText w:val=""/>
+      <w:lvlJc w:val="left"/>
+      <w:pPr>
+        <w:ind w:left="6480" w:hanging="360"/>
+      </w:pPr>
+      <w:rPr>
+        <w:rFonts w:ascii="Wingdings" w:hAnsi="Wingdings" w:hint="default"/>
+      </w:rPr>
+    </w:lvl>
+  </w:abstractNum>
   <w:num w:numId="1" w16cid:durableId="247858853">
     <w:abstractNumId w:val="1"/>
   </w:num>
   <w:num w:numId="2" w16cid:durableId="299960380">
     <w:abstractNumId w:val="0"/>
+  </w:num>
+  <w:num w:numId="3" w16cid:durableId="858396167">
+    <w:abstractNumId w:val="2"/>
   </w:num>
 </w:numbering>
 </file>
@@ -11708,7 +11675,7 @@
   <w:docDefaults>
     <w:rPrDefault>
       <w:rPr>
-        <w:rFonts w:ascii="Times New Roman" w:eastAsia="SimSun" w:hAnsi="Times New Roman" w:cs="Times New Roman"/>
+        <w:rFonts w:ascii="Times New Roman" w:eastAsia="宋体" w:hAnsi="Times New Roman" w:cs="Times New Roman"/>
         <w:sz w:val="24"/>
         <w:szCs w:val="24"/>
         <w:lang w:val="en-US" w:eastAsia="zh-CN" w:bidi="ar-SA"/>
@@ -12097,7 +12064,7 @@
   <w:style w:type="paragraph" w:default="1" w:styleId="Normal">
     <w:name w:val="Normal"/>
     <w:qFormat/>
-    <w:rsid w:val="00D02E6A"/>
+    <w:rsid w:val="00637082"/>
     <w:rPr>
       <w:lang w:eastAsia="en-US"/>
     </w:rPr>
@@ -12457,7 +12424,7 @@
     <w:link w:val="BodyTextIndent3"/>
     <w:rsid w:val="00F628DD"/>
     <w:rPr>
-      <w:rFonts w:ascii="Times New Roman" w:eastAsia="SimSun" w:hAnsi="Times New Roman" w:cs="Times New Roman"/>
+      <w:rFonts w:ascii="Times New Roman" w:eastAsia="宋体" w:hAnsi="Times New Roman" w:cs="Times New Roman"/>
       <w:sz w:val="16"/>
       <w:szCs w:val="16"/>
       <w:lang w:val="en-AU" w:eastAsia="en-US"/>

</xml_diff>